<commit_message>
lab3 fix table of contents
</commit_message>
<xml_diff>
--- a/lab3/Лабораторная 3 Аверин.docx
+++ b/lab3/Лабораторная 3 Аверин.docx
@@ -988,14 +988,12 @@
         <w:p>
           <w:pPr>
             <w:pStyle w:val="820"/>
-            <w:spacing w:before="283" w:beforeAutospacing="0"/>
             <w:tabs>
               <w:tab w:val="right" w:pos="10466" w:leader="dot"/>
             </w:tabs>
             <w:rPr>
               <w:rFonts w:ascii="DejaVu Serif Condensed" w:hAnsi="DejaVu Serif Condensed" w:cs="DejaVu Serif Condensed" w:eastAsia="DejaVu Serif Condensed"/>
-              <w:sz w:val="36"/>
-              <w:u w:val="none"/>
+              <w:sz w:val="32"/>
             </w:rPr>
           </w:pPr>
           <w:r>
@@ -1013,17 +1011,75 @@
             <w:instrText xml:space="preserve">TOC \o "1-9" \h </w:instrText>
             <w:fldChar w:fldCharType="separate"/>
           </w:r>
-          <w:r>
-            <w:rPr>
-              <w:rFonts w:ascii="DejaVu Serif Condensed" w:hAnsi="DejaVu Serif Condensed" w:cs="DejaVu Serif Condensed" w:eastAsia="DejaVu Serif Condensed"/>
-              <w:sz w:val="36"/>
-            </w:rPr>
-          </w:r>
-          <w:hyperlink w:tooltip="#_Toc3" w:anchor="_Toc3" w:history="1">
+          <w:hyperlink w:tooltip="#_Toc1" w:anchor="_Toc1" w:history="1">
+            <w:r>
+              <w:rPr>
+                <w:rStyle w:val="812"/>
+              </w:rPr>
+            </w:r>
             <w:r>
               <w:rPr>
                 <w:rStyle w:val="812"/>
                 <w:rFonts w:ascii="DejaVu Serif Condensed" w:hAnsi="DejaVu Serif Condensed" w:cs="DejaVu Serif Condensed" w:eastAsia="DejaVu Serif Condensed"/>
+                <w:b w:val="false"/>
+                <w:i/>
+                <w:sz w:val="32"/>
+                <w:u w:val="single"/>
+              </w:rPr>
+              <w:t xml:space="preserve">Характеристики лабораторного оборудования</w:t>
+            </w:r>
+            <w:r>
+              <w:rPr>
+                <w:rStyle w:val="812"/>
+                <w:sz w:val="32"/>
+              </w:rPr>
+            </w:r>
+            <w:r>
+              <w:rPr>
+                <w:sz w:val="32"/>
+              </w:rPr>
+              <w:tab/>
+            </w:r>
+            <w:r>
+              <w:rPr>
+                <w:sz w:val="32"/>
+              </w:rPr>
+              <w:fldChar w:fldCharType="begin"/>
+              <w:instrText xml:space="preserve">PAGEREF _Toc1 \h</w:instrText>
+              <w:fldChar w:fldCharType="separate"/>
+              <w:t xml:space="preserve">2</w:t>
+              <w:fldChar w:fldCharType="end"/>
+            </w:r>
+          </w:hyperlink>
+          <w:r>
+            <w:rPr>
+              <w:rFonts w:ascii="DejaVu Serif Condensed" w:hAnsi="DejaVu Serif Condensed" w:cs="DejaVu Serif Condensed" w:eastAsia="DejaVu Serif Condensed"/>
+              <w:sz w:val="32"/>
+            </w:rPr>
+          </w:r>
+          <w:r/>
+        </w:p>
+        <w:p>
+          <w:pPr>
+            <w:pStyle w:val="820"/>
+            <w:tabs>
+              <w:tab w:val="right" w:pos="10466" w:leader="dot"/>
+            </w:tabs>
+            <w:rPr>
+              <w:rFonts w:ascii="DejaVu Serif Condensed" w:hAnsi="DejaVu Serif Condensed" w:cs="DejaVu Serif Condensed" w:eastAsia="DejaVu Serif Condensed"/>
+              <w:i/>
+              <w:sz w:val="32"/>
+            </w:rPr>
+          </w:pPr>
+          <w:r>
+            <w:rPr>
+              <w:sz w:val="24"/>
+            </w:rPr>
+          </w:r>
+          <w:hyperlink w:tooltip="#_Toc2" w:anchor="_Toc2" w:history="1">
+            <w:r>
+              <w:rPr>
+                <w:rStyle w:val="812"/>
                 <w:sz w:val="28"/>
               </w:rPr>
             </w:r>
@@ -1031,43 +1087,40 @@
               <w:rPr>
                 <w:rStyle w:val="812"/>
                 <w:rFonts w:ascii="DejaVu Serif Condensed" w:hAnsi="DejaVu Serif Condensed" w:cs="DejaVu Serif Condensed" w:eastAsia="DejaVu Serif Condensed"/>
-                <w:sz w:val="36"/>
+                <w:i/>
+                <w:sz w:val="32"/>
                 <w:u w:val="single"/>
               </w:rPr>
-              <w:t xml:space="preserve">Характеристики лабораторного оборудования</w:t>
+              <w:t xml:space="preserve">Реализация последовательного алгоритма</w:t>
             </w:r>
             <w:r>
               <w:rPr>
                 <w:rStyle w:val="812"/>
-                <w:rFonts w:ascii="DejaVu Serif Condensed" w:hAnsi="DejaVu Serif Condensed" w:cs="DejaVu Serif Condensed" w:eastAsia="DejaVu Serif Condensed"/>
-                <w:sz w:val="36"/>
-                <w:u w:val="none"/>
+                <w:sz w:val="32"/>
               </w:rPr>
             </w:r>
             <w:r>
               <w:rPr>
-                <w:rFonts w:ascii="DejaVu Serif Condensed" w:hAnsi="DejaVu Serif Condensed" w:cs="DejaVu Serif Condensed" w:eastAsia="DejaVu Serif Condensed"/>
-                <w:sz w:val="36"/>
-                <w:u w:val="none"/>
+                <w:sz w:val="32"/>
               </w:rPr>
               <w:tab/>
             </w:r>
             <w:r>
               <w:rPr>
-                <w:rFonts w:ascii="DejaVu Serif Condensed" w:hAnsi="DejaVu Serif Condensed" w:cs="DejaVu Serif Condensed" w:eastAsia="DejaVu Serif Condensed"/>
-                <w:sz w:val="36"/>
-                <w:u w:val="none"/>
+                <w:sz w:val="32"/>
               </w:rPr>
               <w:fldChar w:fldCharType="begin"/>
-              <w:instrText xml:space="preserve">PAGEREF _Toc3 \h</w:instrText>
+              <w:instrText xml:space="preserve">PAGEREF _Toc2 \h</w:instrText>
               <w:fldChar w:fldCharType="separate"/>
-              <w:t xml:space="preserve">2</w:t>
+              <w:t xml:space="preserve">4</w:t>
               <w:fldChar w:fldCharType="end"/>
             </w:r>
           </w:hyperlink>
           <w:r>
             <w:rPr>
-              <w:sz w:val="24"/>
+              <w:rFonts w:ascii="DejaVu Serif Condensed" w:hAnsi="DejaVu Serif Condensed" w:cs="DejaVu Serif Condensed" w:eastAsia="DejaVu Serif Condensed"/>
+              <w:i/>
+              <w:sz w:val="32"/>
             </w:rPr>
           </w:r>
           <w:r/>
@@ -1075,73 +1128,65 @@
         <w:p>
           <w:pPr>
             <w:pStyle w:val="820"/>
-            <w:spacing w:before="283" w:beforeAutospacing="0"/>
             <w:tabs>
               <w:tab w:val="right" w:pos="10466" w:leader="dot"/>
             </w:tabs>
             <w:rPr>
               <w:rFonts w:ascii="DejaVu Serif Condensed" w:hAnsi="DejaVu Serif Condensed" w:cs="DejaVu Serif Condensed" w:eastAsia="DejaVu Serif Condensed"/>
-              <w:sz w:val="36"/>
-              <w:u w:val="none"/>
+              <w:i/>
+              <w:sz w:val="32"/>
             </w:rPr>
           </w:pPr>
           <w:r>
             <w:rPr>
-              <w:rFonts w:ascii="DejaVu Serif Condensed" w:hAnsi="DejaVu Serif Condensed" w:cs="DejaVu Serif Condensed" w:eastAsia="DejaVu Serif Condensed"/>
               <w:sz w:val="24"/>
-              <w:u w:val="none"/>
             </w:rPr>
           </w:r>
-          <w:hyperlink w:tooltip="#_Toc4" w:anchor="_Toc4" w:history="1">
+          <w:hyperlink w:tooltip="#_Toc3" w:anchor="_Toc3" w:history="1">
             <w:r>
               <w:rPr>
                 <w:rStyle w:val="812"/>
-                <w:rFonts w:ascii="DejaVu Serif Condensed" w:hAnsi="DejaVu Serif Condensed" w:cs="DejaVu Serif Condensed" w:eastAsia="DejaVu Serif Condensed"/>
                 <w:sz w:val="28"/>
-                <w:u w:val="single"/>
               </w:rPr>
             </w:r>
             <w:r>
               <w:rPr>
                 <w:rStyle w:val="812"/>
                 <w:rFonts w:ascii="DejaVu Serif Condensed" w:hAnsi="DejaVu Serif Condensed" w:cs="DejaVu Serif Condensed" w:eastAsia="DejaVu Serif Condensed"/>
-                <w:sz w:val="36"/>
+                <w:i/>
+                <w:sz w:val="32"/>
                 <w:u w:val="single"/>
               </w:rPr>
-              <w:t xml:space="preserve">Реализация последовательного алгоритма</w:t>
+              <w:t xml:space="preserve">Временная сложность последовательного алгоритма</w:t>
             </w:r>
             <w:r>
               <w:rPr>
                 <w:rStyle w:val="812"/>
-                <w:rFonts w:ascii="DejaVu Serif Condensed" w:hAnsi="DejaVu Serif Condensed" w:cs="DejaVu Serif Condensed" w:eastAsia="DejaVu Serif Condensed"/>
-                <w:sz w:val="36"/>
-                <w:u w:val="none"/>
+                <w:sz w:val="32"/>
               </w:rPr>
             </w:r>
             <w:r>
               <w:rPr>
-                <w:rFonts w:ascii="DejaVu Serif Condensed" w:hAnsi="DejaVu Serif Condensed" w:cs="DejaVu Serif Condensed" w:eastAsia="DejaVu Serif Condensed"/>
-                <w:sz w:val="36"/>
-                <w:u w:val="none"/>
+                <w:sz w:val="32"/>
               </w:rPr>
               <w:tab/>
             </w:r>
             <w:r>
               <w:rPr>
-                <w:rFonts w:ascii="DejaVu Serif Condensed" w:hAnsi="DejaVu Serif Condensed" w:cs="DejaVu Serif Condensed" w:eastAsia="DejaVu Serif Condensed"/>
-                <w:sz w:val="36"/>
-                <w:u w:val="none"/>
+                <w:sz w:val="32"/>
               </w:rPr>
               <w:fldChar w:fldCharType="begin"/>
-              <w:instrText xml:space="preserve">PAGEREF _Toc4 \h</w:instrText>
+              <w:instrText xml:space="preserve">PAGEREF _Toc3 \h</w:instrText>
               <w:fldChar w:fldCharType="separate"/>
-              <w:t xml:space="preserve">2</w:t>
+              <w:t xml:space="preserve">5</w:t>
               <w:fldChar w:fldCharType="end"/>
             </w:r>
           </w:hyperlink>
           <w:r>
             <w:rPr>
-              <w:sz w:val="24"/>
+              <w:rFonts w:ascii="DejaVu Serif Condensed" w:hAnsi="DejaVu Serif Condensed" w:cs="DejaVu Serif Condensed" w:eastAsia="DejaVu Serif Condensed"/>
+              <w:i/>
+              <w:sz w:val="32"/>
             </w:rPr>
           </w:r>
           <w:r/>
@@ -1149,73 +1194,62 @@
         <w:p>
           <w:pPr>
             <w:pStyle w:val="820"/>
-            <w:spacing w:before="283" w:beforeAutospacing="0"/>
             <w:tabs>
               <w:tab w:val="right" w:pos="10466" w:leader="dot"/>
             </w:tabs>
             <w:rPr>
-              <w:rFonts w:ascii="DejaVu Serif Condensed" w:hAnsi="DejaVu Serif Condensed" w:cs="DejaVu Serif Condensed" w:eastAsia="DejaVu Serif Condensed"/>
-              <w:sz w:val="36"/>
-              <w:u w:val="none"/>
+              <w:i/>
+              <w:sz w:val="32"/>
             </w:rPr>
           </w:pPr>
           <w:r>
             <w:rPr>
-              <w:rFonts w:ascii="DejaVu Serif Condensed" w:hAnsi="DejaVu Serif Condensed" w:cs="DejaVu Serif Condensed" w:eastAsia="DejaVu Serif Condensed"/>
               <w:sz w:val="24"/>
-              <w:u w:val="none"/>
             </w:rPr>
           </w:r>
-          <w:hyperlink w:tooltip="#_Toc5" w:anchor="_Toc5" w:history="1">
+          <w:hyperlink w:tooltip="#_Toc4" w:anchor="_Toc4" w:history="1">
             <w:r>
               <w:rPr>
                 <w:rStyle w:val="812"/>
-                <w:rFonts w:ascii="DejaVu Serif Condensed" w:hAnsi="DejaVu Serif Condensed" w:cs="DejaVu Serif Condensed" w:eastAsia="DejaVu Serif Condensed"/>
                 <w:sz w:val="28"/>
-                <w:u w:val="single"/>
               </w:rPr>
             </w:r>
             <w:r>
               <w:rPr>
                 <w:rStyle w:val="812"/>
-                <w:rFonts w:ascii="DejaVu Serif Condensed" w:hAnsi="DejaVu Serif Condensed" w:cs="DejaVu Serif Condensed" w:eastAsia="DejaVu Serif Condensed"/>
-                <w:sz w:val="36"/>
+                <w:i/>
+                <w:sz w:val="32"/>
                 <w:u w:val="single"/>
               </w:rPr>
-              <w:t xml:space="preserve">Временная сложность последовательного алгоритма</w:t>
+              <w:t xml:space="preserve">Реализация параллельного алгоритма</w:t>
             </w:r>
             <w:r>
               <w:rPr>
                 <w:rStyle w:val="812"/>
-                <w:rFonts w:ascii="DejaVu Serif Condensed" w:hAnsi="DejaVu Serif Condensed" w:cs="DejaVu Serif Condensed" w:eastAsia="DejaVu Serif Condensed"/>
-                <w:sz w:val="36"/>
-                <w:u w:val="none"/>
+                <w:sz w:val="32"/>
               </w:rPr>
             </w:r>
             <w:r>
               <w:rPr>
-                <w:rFonts w:ascii="DejaVu Serif Condensed" w:hAnsi="DejaVu Serif Condensed" w:cs="DejaVu Serif Condensed" w:eastAsia="DejaVu Serif Condensed"/>
-                <w:sz w:val="36"/>
-                <w:u w:val="none"/>
+                <w:sz w:val="32"/>
               </w:rPr>
               <w:tab/>
             </w:r>
             <w:r>
               <w:rPr>
-                <w:rFonts w:ascii="DejaVu Serif Condensed" w:hAnsi="DejaVu Serif Condensed" w:cs="DejaVu Serif Condensed" w:eastAsia="DejaVu Serif Condensed"/>
-                <w:sz w:val="36"/>
-                <w:u w:val="none"/>
+                <w:sz w:val="32"/>
               </w:rPr>
               <w:fldChar w:fldCharType="begin"/>
-              <w:instrText xml:space="preserve">PAGEREF _Toc5 \h</w:instrText>
+              <w:instrText xml:space="preserve">PAGEREF _Toc4 \h</w:instrText>
               <w:fldChar w:fldCharType="separate"/>
-              <w:t xml:space="preserve">2</w:t>
+              <w:t xml:space="preserve">6</w:t>
               <w:fldChar w:fldCharType="end"/>
             </w:r>
           </w:hyperlink>
           <w:r>
             <w:rPr>
-              <w:sz w:val="24"/>
+              <w:i/>
+              <w:sz w:val="32"/>
             </w:rPr>
           </w:r>
           <w:r/>
@@ -1223,73 +1257,63 @@
         <w:p>
           <w:pPr>
             <w:pStyle w:val="820"/>
-            <w:spacing w:before="283" w:beforeAutospacing="0"/>
             <w:tabs>
               <w:tab w:val="right" w:pos="10466" w:leader="dot"/>
             </w:tabs>
             <w:rPr>
-              <w:rFonts w:ascii="DejaVu Serif Condensed" w:hAnsi="DejaVu Serif Condensed" w:cs="DejaVu Serif Condensed" w:eastAsia="DejaVu Serif Condensed"/>
-              <w:sz w:val="36"/>
-              <w:u w:val="none"/>
+              <w:sz w:val="32"/>
+              <w:highlight w:val="none"/>
             </w:rPr>
           </w:pPr>
           <w:r>
             <w:rPr>
-              <w:rFonts w:ascii="DejaVu Serif Condensed" w:hAnsi="DejaVu Serif Condensed" w:cs="DejaVu Serif Condensed" w:eastAsia="DejaVu Serif Condensed"/>
               <w:sz w:val="24"/>
-              <w:u w:val="none"/>
             </w:rPr>
           </w:r>
-          <w:hyperlink w:tooltip="#_Toc6" w:anchor="_Toc6" w:history="1">
+          <w:hyperlink w:tooltip="#_Toc5" w:anchor="_Toc5" w:history="1">
             <w:r>
               <w:rPr>
                 <w:rStyle w:val="812"/>
-                <w:rFonts w:ascii="DejaVu Serif Condensed" w:hAnsi="DejaVu Serif Condensed" w:cs="DejaVu Serif Condensed" w:eastAsia="DejaVu Serif Condensed"/>
                 <w:sz w:val="28"/>
-                <w:u w:val="single"/>
               </w:rPr>
             </w:r>
             <w:r>
               <w:rPr>
                 <w:rStyle w:val="812"/>
                 <w:rFonts w:ascii="DejaVu Serif Condensed" w:hAnsi="DejaVu Serif Condensed" w:cs="DejaVu Serif Condensed" w:eastAsia="DejaVu Serif Condensed"/>
-                <w:sz w:val="36"/>
+                <w:i/>
+                <w:sz w:val="32"/>
                 <w:u w:val="single"/>
               </w:rPr>
-              <w:t xml:space="preserve">Реализация параллельного алгоритма</w:t>
+              <w:t xml:space="preserve">Временная сложность параллельного алгоритма</w:t>
             </w:r>
             <w:r>
               <w:rPr>
                 <w:rStyle w:val="812"/>
-                <w:rFonts w:ascii="DejaVu Serif Condensed" w:hAnsi="DejaVu Serif Condensed" w:cs="DejaVu Serif Condensed" w:eastAsia="DejaVu Serif Condensed"/>
-                <w:sz w:val="36"/>
-                <w:u w:val="single"/>
+                <w:sz w:val="32"/>
               </w:rPr>
             </w:r>
             <w:r>
               <w:rPr>
-                <w:rFonts w:ascii="DejaVu Serif Condensed" w:hAnsi="DejaVu Serif Condensed" w:cs="DejaVu Serif Condensed" w:eastAsia="DejaVu Serif Condensed"/>
-                <w:sz w:val="36"/>
-                <w:u w:val="none"/>
+                <w:sz w:val="32"/>
               </w:rPr>
               <w:tab/>
             </w:r>
             <w:r>
               <w:rPr>
-                <w:rFonts w:ascii="DejaVu Serif Condensed" w:hAnsi="DejaVu Serif Condensed" w:cs="DejaVu Serif Condensed" w:eastAsia="DejaVu Serif Condensed"/>
-                <w:sz w:val="36"/>
-                <w:u w:val="none"/>
+                <w:sz w:val="32"/>
               </w:rPr>
               <w:fldChar w:fldCharType="begin"/>
-              <w:instrText xml:space="preserve">PAGEREF _Toc6 \h</w:instrText>
+              <w:instrText xml:space="preserve">PAGEREF _Toc5 \h</w:instrText>
               <w:fldChar w:fldCharType="separate"/>
-              <w:t xml:space="preserve">2</w:t>
+              <w:t xml:space="preserve">7</w:t>
               <w:fldChar w:fldCharType="end"/>
             </w:r>
           </w:hyperlink>
           <w:r>
             <w:rPr>
-              <w:sz w:val="24"/>
+              <w:sz w:val="32"/>
+              <w:highlight w:val="none"/>
             </w:rPr>
           </w:r>
           <w:r/>
@@ -1297,74 +1321,60 @@
         <w:p>
           <w:pPr>
             <w:pStyle w:val="820"/>
-            <w:spacing w:before="283" w:beforeAutospacing="0"/>
             <w:tabs>
               <w:tab w:val="right" w:pos="10466" w:leader="dot"/>
             </w:tabs>
             <w:rPr>
-              <w:rFonts w:ascii="DejaVu Serif Condensed" w:hAnsi="DejaVu Serif Condensed" w:cs="DejaVu Serif Condensed" w:eastAsia="DejaVu Serif Condensed"/>
-              <w:sz w:val="36"/>
-              <w:highlight w:val="none"/>
-              <w:u w:val="none"/>
+              <w:sz w:val="32"/>
             </w:rPr>
           </w:pPr>
           <w:r>
             <w:rPr>
-              <w:rFonts w:ascii="DejaVu Serif Condensed" w:hAnsi="DejaVu Serif Condensed" w:cs="DejaVu Serif Condensed" w:eastAsia="DejaVu Serif Condensed"/>
               <w:sz w:val="24"/>
-              <w:u w:val="none"/>
             </w:rPr>
           </w:r>
-          <w:hyperlink w:tooltip="#_Toc7" w:anchor="_Toc7" w:history="1">
+          <w:hyperlink w:tooltip="#_Toc6" w:anchor="_Toc6" w:history="1">
             <w:r>
               <w:rPr>
                 <w:rStyle w:val="812"/>
-                <w:rFonts w:ascii="DejaVu Serif Condensed" w:hAnsi="DejaVu Serif Condensed" w:cs="DejaVu Serif Condensed" w:eastAsia="DejaVu Serif Condensed"/>
                 <w:sz w:val="28"/>
-                <w:u w:val="single"/>
               </w:rPr>
             </w:r>
             <w:r>
               <w:rPr>
                 <w:rStyle w:val="812"/>
-                <w:rFonts w:ascii="DejaVu Serif Condensed" w:hAnsi="DejaVu Serif Condensed" w:cs="DejaVu Serif Condensed" w:eastAsia="DejaVu Serif Condensed"/>
-                <w:sz w:val="36"/>
+                <w:i/>
+                <w:sz w:val="32"/>
                 <w:u w:val="single"/>
               </w:rPr>
-              <w:t xml:space="preserve">Временная сложность параллельного алгоритма</w:t>
+              <w:t xml:space="preserve">Экспериментальные данные</w:t>
             </w:r>
             <w:r>
               <w:rPr>
                 <w:rStyle w:val="812"/>
-                <w:rFonts w:ascii="DejaVu Serif Condensed" w:hAnsi="DejaVu Serif Condensed" w:cs="DejaVu Serif Condensed" w:eastAsia="DejaVu Serif Condensed"/>
-                <w:sz w:val="36"/>
-                <w:u w:val="none"/>
+                <w:sz w:val="32"/>
               </w:rPr>
             </w:r>
             <w:r>
               <w:rPr>
-                <w:rFonts w:ascii="DejaVu Serif Condensed" w:hAnsi="DejaVu Serif Condensed" w:cs="DejaVu Serif Condensed" w:eastAsia="DejaVu Serif Condensed"/>
-                <w:sz w:val="36"/>
-                <w:u w:val="none"/>
+                <w:sz w:val="32"/>
               </w:rPr>
               <w:tab/>
             </w:r>
             <w:r>
               <w:rPr>
-                <w:rFonts w:ascii="DejaVu Serif Condensed" w:hAnsi="DejaVu Serif Condensed" w:cs="DejaVu Serif Condensed" w:eastAsia="DejaVu Serif Condensed"/>
-                <w:sz w:val="36"/>
-                <w:u w:val="none"/>
+                <w:sz w:val="32"/>
               </w:rPr>
               <w:fldChar w:fldCharType="begin"/>
-              <w:instrText xml:space="preserve">PAGEREF _Toc7 \h</w:instrText>
+              <w:instrText xml:space="preserve">PAGEREF _Toc6 \h</w:instrText>
               <w:fldChar w:fldCharType="separate"/>
-              <w:t xml:space="preserve">2</w:t>
+              <w:t xml:space="preserve">8</w:t>
               <w:fldChar w:fldCharType="end"/>
             </w:r>
           </w:hyperlink>
           <w:r>
             <w:rPr>
-              <w:sz w:val="24"/>
+              <w:sz w:val="32"/>
             </w:rPr>
           </w:r>
           <w:r/>
@@ -1372,110 +1382,32 @@
         <w:p>
           <w:pPr>
             <w:pStyle w:val="820"/>
-            <w:spacing w:before="283" w:beforeAutospacing="0"/>
             <w:tabs>
               <w:tab w:val="right" w:pos="10466" w:leader="dot"/>
             </w:tabs>
             <w:rPr>
-              <w:rFonts w:ascii="DejaVu Serif Condensed" w:hAnsi="DejaVu Serif Condensed" w:cs="DejaVu Serif Condensed" w:eastAsia="DejaVu Serif Condensed"/>
-              <w:sz w:val="36"/>
-              <w:u w:val="none"/>
+              <w:i/>
+              <w:sz w:val="24"/>
+              <w:highlight w:val="none"/>
             </w:rPr>
           </w:pPr>
           <w:r>
             <w:rPr>
-              <w:rFonts w:ascii="DejaVu Serif Condensed" w:hAnsi="DejaVu Serif Condensed" w:cs="DejaVu Serif Condensed" w:eastAsia="DejaVu Serif Condensed"/>
               <w:sz w:val="24"/>
-              <w:u w:val="none"/>
             </w:rPr>
           </w:r>
-          <w:hyperlink w:tooltip="#_Toc8" w:anchor="_Toc8" w:history="1">
+          <w:hyperlink w:tooltip="#_Toc7" w:anchor="_Toc7" w:history="1">
             <w:r>
               <w:rPr>
                 <w:rStyle w:val="812"/>
-                <w:rFonts w:ascii="DejaVu Serif Condensed" w:hAnsi="DejaVu Serif Condensed" w:cs="DejaVu Serif Condensed" w:eastAsia="DejaVu Serif Condensed"/>
                 <w:sz w:val="28"/>
-                <w:u w:val="single"/>
               </w:rPr>
             </w:r>
             <w:r>
               <w:rPr>
                 <w:rStyle w:val="812"/>
-                <w:rFonts w:ascii="DejaVu Serif Condensed" w:hAnsi="DejaVu Serif Condensed" w:cs="DejaVu Serif Condensed" w:eastAsia="DejaVu Serif Condensed"/>
-                <w:sz w:val="36"/>
-                <w:u w:val="single"/>
-              </w:rPr>
-              <w:t xml:space="preserve">Экспериментальные данные</w:t>
-            </w:r>
-            <w:r>
-              <w:rPr>
-                <w:rStyle w:val="812"/>
-                <w:rFonts w:ascii="DejaVu Serif Condensed" w:hAnsi="DejaVu Serif Condensed" w:cs="DejaVu Serif Condensed" w:eastAsia="DejaVu Serif Condensed"/>
-                <w:sz w:val="36"/>
-                <w:u w:val="single"/>
-              </w:rPr>
-            </w:r>
-            <w:r>
-              <w:rPr>
-                <w:rFonts w:ascii="DejaVu Serif Condensed" w:hAnsi="DejaVu Serif Condensed" w:cs="DejaVu Serif Condensed" w:eastAsia="DejaVu Serif Condensed"/>
-                <w:sz w:val="36"/>
-                <w:u w:val="none"/>
-              </w:rPr>
-              <w:tab/>
-            </w:r>
-            <w:r>
-              <w:rPr>
-                <w:rFonts w:ascii="DejaVu Serif Condensed" w:hAnsi="DejaVu Serif Condensed" w:cs="DejaVu Serif Condensed" w:eastAsia="DejaVu Serif Condensed"/>
-                <w:sz w:val="36"/>
-                <w:u w:val="none"/>
-              </w:rPr>
-              <w:fldChar w:fldCharType="begin"/>
-              <w:instrText xml:space="preserve">PAGEREF _Toc8 \h</w:instrText>
-              <w:fldChar w:fldCharType="separate"/>
-              <w:t xml:space="preserve">2</w:t>
-              <w:fldChar w:fldCharType="end"/>
-            </w:r>
-          </w:hyperlink>
-          <w:r>
-            <w:rPr>
-              <w:sz w:val="24"/>
-            </w:rPr>
-          </w:r>
-          <w:r/>
-        </w:p>
-        <w:p>
-          <w:pPr>
-            <w:pStyle w:val="820"/>
-            <w:spacing w:before="283" w:beforeAutospacing="0"/>
-            <w:tabs>
-              <w:tab w:val="right" w:pos="10466" w:leader="dot"/>
-            </w:tabs>
-            <w:rPr>
-              <w:sz w:val="32"/>
-              <w:u w:val="none"/>
-            </w:rPr>
-          </w:pPr>
-          <w:r>
-            <w:rPr>
-              <w:rFonts w:ascii="DejaVu Serif Condensed" w:hAnsi="DejaVu Serif Condensed" w:cs="DejaVu Serif Condensed" w:eastAsia="DejaVu Serif Condensed"/>
-              <w:sz w:val="24"/>
-              <w:u w:val="none"/>
-            </w:rPr>
-          </w:r>
-          <w:hyperlink w:tooltip="#_Toc9" w:anchor="_Toc9" w:history="1">
-            <w:r>
-              <w:rPr>
-                <w:rStyle w:val="812"/>
-                <w:rFonts w:ascii="DejaVu Serif Condensed" w:hAnsi="DejaVu Serif Condensed" w:cs="DejaVu Serif Condensed" w:eastAsia="DejaVu Serif Condensed"/>
-                <w:sz w:val="28"/>
-                <w:u w:val="single"/>
-              </w:rPr>
-            </w:r>
-            <w:r>
-              <w:rPr>
-                <w:rStyle w:val="812"/>
-                <w:rFonts w:ascii="DejaVu Serif Condensed" w:hAnsi="DejaVu Serif Condensed" w:cs="DejaVu Serif Condensed" w:eastAsia="DejaVu Serif Condensed"/>
-                <w:sz w:val="36"/>
+                <w:i/>
+                <w:sz w:val="32"/>
                 <w:u w:val="single"/>
               </w:rPr>
               <w:t xml:space="preserve">Выводы</w:t>
@@ -1483,36 +1415,31 @@
             <w:r>
               <w:rPr>
                 <w:rStyle w:val="812"/>
-                <w:rFonts w:ascii="DejaVu Serif Condensed" w:hAnsi="DejaVu Serif Condensed" w:cs="DejaVu Serif Condensed" w:eastAsia="DejaVu Serif Condensed"/>
-                <w:sz w:val="36"/>
-                <w:u w:val="none"/>
+                <w:sz w:val="32"/>
               </w:rPr>
             </w:r>
             <w:r>
               <w:rPr>
-                <w:rFonts w:ascii="DejaVu Serif Condensed" w:hAnsi="DejaVu Serif Condensed" w:cs="DejaVu Serif Condensed" w:eastAsia="DejaVu Serif Condensed"/>
-                <w:sz w:val="36"/>
-                <w:u w:val="none"/>
+                <w:sz w:val="32"/>
               </w:rPr>
               <w:tab/>
             </w:r>
             <w:r>
               <w:rPr>
-                <w:rFonts w:ascii="DejaVu Serif Condensed" w:hAnsi="DejaVu Serif Condensed" w:cs="DejaVu Serif Condensed" w:eastAsia="DejaVu Serif Condensed"/>
-                <w:sz w:val="36"/>
-                <w:u w:val="none"/>
+                <w:sz w:val="32"/>
               </w:rPr>
               <w:fldChar w:fldCharType="begin"/>
-              <w:instrText xml:space="preserve">PAGEREF _Toc9 \h</w:instrText>
+              <w:instrText xml:space="preserve">PAGEREF _Toc7 \h</w:instrText>
               <w:fldChar w:fldCharType="separate"/>
-              <w:t xml:space="preserve">2</w:t>
+              <w:t xml:space="preserve">11</w:t>
               <w:fldChar w:fldCharType="end"/>
             </w:r>
           </w:hyperlink>
           <w:r>
             <w:rPr>
+              <w:i/>
               <w:sz w:val="24"/>
-              <w:u w:val="none"/>
+              <w:highlight w:val="none"/>
             </w:rPr>
           </w:r>
           <w:r/>
@@ -1850,6 +1777,26 @@
           <w:lang w:val="ru-RU"/>
         </w:rPr>
       </w:r>
+    </w:p>
+    <w:p>
+      <w:pPr>
+        <w:rPr>
+          <w:sz w:val="24"/>
+          <w:lang w:val="ru-RU"/>
+        </w:rPr>
+      </w:pPr>
+      <w:r>
+        <w:rPr>
+          <w:sz w:val="24"/>
+          <w:lang w:val="ru-RU"/>
+        </w:rPr>
+      </w:r>
+      <w:r>
+        <w:rPr>
+          <w:sz w:val="24"/>
+          <w:lang w:val="ru-RU"/>
+        </w:rPr>
+      </w:r>
       <w:r/>
     </w:p>
     <w:p>
@@ -1865,13 +1812,8 @@
           <w:sz w:val="40"/>
         </w:rPr>
       </w:pPr>
-      <w:r>
-        <w:rPr>
-          <w:rFonts w:ascii="DejaVu Serif Condensed" w:hAnsi="DejaVu Serif Condensed" w:cs="DejaVu Serif Condensed" w:eastAsia="DejaVu Serif Condensed"/>
-          <w:sz w:val="40"/>
-        </w:rPr>
-      </w:r>
-      <w:bookmarkStart w:id="3" w:name="_Toc3"/>
+      <w:r/>
+      <w:bookmarkStart w:id="1" w:name="_Toc1"/>
       <w:r>
         <w:rPr>
           <w:rFonts w:ascii="DejaVu Serif Condensed" w:hAnsi="DejaVu Serif Condensed" w:cs="DejaVu Serif Condensed" w:eastAsia="DejaVu Serif Condensed"/>
@@ -1882,12 +1824,8 @@
         </w:rPr>
         <w:t xml:space="preserve">Характеристики лабораторного оборудования</w:t>
       </w:r>
-      <w:bookmarkEnd w:id="3"/>
-      <w:r>
-        <w:rPr>
-          <w:sz w:val="40"/>
-        </w:rPr>
-      </w:r>
+      <w:bookmarkEnd w:id="1"/>
+      <w:r/>
       <w:r/>
     </w:p>
     <w:p>
@@ -2644,30 +2582,18 @@
           <w:u w:val="single"/>
         </w:rPr>
       </w:pPr>
+      <w:r/>
+      <w:bookmarkStart w:id="2" w:name="_Toc2"/>
       <w:r>
         <w:rPr>
           <w:rFonts w:ascii="DejaVu Serif Condensed" w:hAnsi="DejaVu Serif Condensed" w:cs="DejaVu Serif Condensed" w:eastAsia="DejaVu Serif Condensed"/>
           <w:i/>
           <w:u w:val="single"/>
         </w:rPr>
-      </w:r>
-      <w:bookmarkStart w:id="4" w:name="_Toc4"/>
-      <w:r>
-        <w:rPr>
-          <w:rFonts w:ascii="DejaVu Serif Condensed" w:hAnsi="DejaVu Serif Condensed" w:cs="DejaVu Serif Condensed" w:eastAsia="DejaVu Serif Condensed"/>
-          <w:i/>
-          <w:u w:val="single"/>
-        </w:rPr>
         <w:t xml:space="preserve">Реализация последовательного алгоритма</w:t>
       </w:r>
-      <w:bookmarkEnd w:id="4"/>
-      <w:r>
-        <w:rPr>
-          <w:rFonts w:ascii="DejaVu Serif Condensed" w:hAnsi="DejaVu Serif Condensed" w:cs="DejaVu Serif Condensed" w:eastAsia="DejaVu Serif Condensed"/>
-          <w:i/>
-          <w:u w:val="single"/>
-        </w:rPr>
-      </w:r>
+      <w:bookmarkEnd w:id="2"/>
+      <w:r/>
       <w:r/>
     </w:p>
     <w:p>
@@ -3021,6 +2947,8 @@
           <w:u w:val="single"/>
         </w:rPr>
       </w:pPr>
+      <w:r/>
+      <w:bookmarkStart w:id="3" w:name="_Toc3"/>
       <w:r>
         <w:rPr>
           <w:rFonts w:ascii="DejaVu Serif Condensed" w:hAnsi="DejaVu Serif Condensed" w:cs="DejaVu Serif Condensed" w:eastAsia="DejaVu Serif Condensed"/>
@@ -3028,26 +2956,10 @@
           <w:sz w:val="40"/>
           <w:u w:val="single"/>
         </w:rPr>
-      </w:r>
-      <w:bookmarkStart w:id="5" w:name="_Toc5"/>
-      <w:r>
-        <w:rPr>
-          <w:rFonts w:ascii="DejaVu Serif Condensed" w:hAnsi="DejaVu Serif Condensed" w:cs="DejaVu Serif Condensed" w:eastAsia="DejaVu Serif Condensed"/>
-          <w:i/>
-          <w:sz w:val="40"/>
-          <w:u w:val="single"/>
-        </w:rPr>
         <w:t xml:space="preserve">Временная сложность последовательного алгоритма</w:t>
       </w:r>
-      <w:bookmarkEnd w:id="5"/>
-      <w:r>
-        <w:rPr>
-          <w:rFonts w:ascii="DejaVu Serif Condensed" w:hAnsi="DejaVu Serif Condensed" w:cs="DejaVu Serif Condensed" w:eastAsia="DejaVu Serif Condensed"/>
-          <w:i/>
-          <w:sz w:val="40"/>
-          <w:u w:val="single"/>
-        </w:rPr>
-      </w:r>
+      <w:bookmarkEnd w:id="3"/>
+      <w:r/>
       <w:r/>
     </w:p>
     <w:p>
@@ -3470,30 +3382,18 @@
           <w:u w:val="single"/>
         </w:rPr>
       </w:pPr>
+      <w:r/>
+      <w:bookmarkStart w:id="4" w:name="_Toc4"/>
       <w:r>
         <w:rPr>
           <w:i/>
           <w:sz w:val="40"/>
           <w:u w:val="single"/>
         </w:rPr>
-      </w:r>
-      <w:bookmarkStart w:id="6" w:name="_Toc6"/>
-      <w:r>
-        <w:rPr>
-          <w:i/>
-          <w:sz w:val="40"/>
-          <w:u w:val="single"/>
-        </w:rPr>
         <w:t xml:space="preserve">Реализация параллельного алгоритма</w:t>
       </w:r>
-      <w:bookmarkEnd w:id="6"/>
-      <w:r>
-        <w:rPr>
-          <w:i/>
-          <w:sz w:val="40"/>
-          <w:u w:val="single"/>
-        </w:rPr>
-      </w:r>
+      <w:bookmarkEnd w:id="4"/>
+      <w:r/>
       <w:r/>
     </w:p>
     <w:p>
@@ -3841,7 +3741,7 @@
         </w:rPr>
       </w:pPr>
       <w:r/>
-      <w:bookmarkStart w:id="7" w:name="_Toc7"/>
+      <w:bookmarkStart w:id="5" w:name="_Toc5"/>
       <w:r>
         <w:rPr>
           <w:rFonts w:ascii="DejaVu Serif Condensed" w:hAnsi="DejaVu Serif Condensed" w:cs="DejaVu Serif Condensed" w:eastAsia="DejaVu Serif Condensed"/>
@@ -3851,15 +3751,8 @@
         </w:rPr>
         <w:t xml:space="preserve">Временная сложность параллельного алгоритма</w:t>
       </w:r>
-      <w:bookmarkEnd w:id="7"/>
-      <w:r>
-        <w:rPr>
-          <w:rFonts w:ascii="DejaVu Serif Condensed" w:hAnsi="DejaVu Serif Condensed" w:cs="DejaVu Serif Condensed" w:eastAsia="DejaVu Serif Condensed"/>
-          <w:i/>
-          <w:sz w:val="40"/>
-          <w:u w:val="single"/>
-        </w:rPr>
-      </w:r>
+      <w:bookmarkEnd w:id="5"/>
+      <w:r/>
       <w:r/>
     </w:p>
     <w:p>
@@ -4321,7 +4214,7 @@
         <w:jc w:val="center"/>
       </w:pPr>
       <w:r/>
-      <w:bookmarkStart w:id="8" w:name="_Toc8"/>
+      <w:bookmarkStart w:id="6" w:name="_Toc6"/>
       <w:r>
         <w:rPr>
           <w:i/>
@@ -4330,14 +4223,8 @@
         </w:rPr>
         <w:t xml:space="preserve">Экспериментальные данные</w:t>
       </w:r>
-      <w:bookmarkEnd w:id="8"/>
-      <w:r>
-        <w:rPr>
-          <w:i/>
-          <w:sz w:val="40"/>
-          <w:u w:val="single"/>
-        </w:rPr>
-      </w:r>
+      <w:bookmarkEnd w:id="6"/>
+      <w:r/>
       <w:r/>
     </w:p>
     <w:p>
@@ -5242,7 +5129,6 @@
       </w:r>
       <w:r>
         <w:rPr>
-          <w:sz w:val="28"/>
           <w:highlight w:val="none"/>
         </w:rPr>
         <w:t xml:space="preserve">Размер: 1e5</w:t>
@@ -5493,9 +5379,19 @@
     </w:p>
     <w:p>
       <w:pPr>
-        <w:pStyle w:val="656"/>
+        <w:rPr>
+          <w:sz w:val="32"/>
+        </w:rPr>
       </w:pPr>
       <w:r>
+        <w:rPr>
+          <w:sz w:val="32"/>
+        </w:rPr>
+      </w:r>
+      <w:r>
+        <w:rPr>
+          <w:sz w:val="32"/>
+        </w:rPr>
         <w:t xml:space="preserve">Размер</w:t>
         <mc:AlternateContent>
           <mc:Choice Requires="wpg">
@@ -5572,15 +5468,20 @@
       </w:r>
       <w:r>
         <w:rPr>
+          <w:sz w:val="32"/>
           <w:highlight w:val="none"/>
         </w:rPr>
         <w:t xml:space="preserve">: 1e6</w:t>
       </w:r>
       <w:r>
         <w:rPr>
-          <w:highlight w:val="none"/>
-        </w:rPr>
-      </w:r>
+          <w:sz w:val="32"/>
+        </w:rPr>
+      </w:r>
+      <w:r/>
+    </w:p>
+    <w:p>
+      <w:r/>
       <w:r/>
     </w:p>
     <w:p>
@@ -5935,30 +5836,18 @@
           <w:u w:val="single"/>
         </w:rPr>
       </w:pPr>
+      <w:r/>
+      <w:bookmarkStart w:id="7" w:name="_Toc7"/>
       <w:r>
         <w:rPr>
           <w:i/>
           <w:sz w:val="40"/>
           <w:u w:val="single"/>
         </w:rPr>
-      </w:r>
-      <w:bookmarkStart w:id="9" w:name="_Toc9"/>
-      <w:r>
-        <w:rPr>
-          <w:i/>
-          <w:sz w:val="40"/>
-          <w:u w:val="single"/>
-        </w:rPr>
         <w:t xml:space="preserve">Выводы</w:t>
       </w:r>
-      <w:bookmarkEnd w:id="9"/>
-      <w:r>
-        <w:rPr>
-          <w:i/>
-          <w:sz w:val="40"/>
-          <w:u w:val="single"/>
-        </w:rPr>
-      </w:r>
+      <w:bookmarkEnd w:id="7"/>
+      <w:r/>
       <w:r/>
     </w:p>
     <w:p>
@@ -5995,14 +5884,9 @@
       <w:r>
         <w:rPr>
           <w:sz w:val="28"/>
-          <w:highlight w:val="none"/>
-        </w:rPr>
-      </w:r>
-      <w:r>
-        <w:rPr>
-          <w:sz w:val="28"/>
-        </w:rPr>
-      </w:r>
+        </w:rPr>
+      </w:r>
+      <w:r/>
     </w:p>
     <w:p>
       <w:r>

</xml_diff>